<commit_message>
Pull all from word
</commit_message>
<xml_diff>
--- a/Proxy Review Sheet.docx
+++ b/Proxy Review Sheet.docx
@@ -4,27 +4,23 @@
   <w:body>
     <w:p>
       <w:pPr>
-        <w:pStyle w:val="Heading1"/>
+        <w:pStyle w:val="Normal"/>
         <w:jc w:val="center"/>
         <w:rPr>
           <w:b w:val="1"/>
           <w:bCs w:val="1"/>
-          <w:sz w:val="40"/>
-          <w:szCs w:val="40"/>
+          <w:sz w:val="48"/>
+          <w:szCs w:val="48"/>
         </w:rPr>
       </w:pPr>
       <w:r>
-        <w:rPr/>
+        <w:rPr>
+          <w:b w:val="1"/>
+          <w:bCs w:val="1"/>
+          <w:sz w:val="52"/>
+          <w:szCs w:val="52"/>
+        </w:rPr>
         <w:t>Proxy Review Sheet</w:t>
-      </w:r>
-    </w:p>
-    <w:p>
-      <w:pPr>
-        <w:pStyle w:val="Heading2"/>
-      </w:pPr>
-      <w:r>
-        <w:rPr/>
-        <w:t>Heading 2</w:t>
       </w:r>
     </w:p>
     <w:p>

</xml_diff>